<commit_message>
dokut pontosítottam de még mindig vannak dolgok a fejemben, képernyőterv feltöltése
</commit_message>
<xml_diff>
--- a/FreyasDoku.docx
+++ b/FreyasDoku.docx
@@ -113,6 +113,24 @@
         <w:br/>
       </w:r>
       <w:r>
+        <w:br/>
+      </w:r>
+      <w:r>
+        <w:br/>
+      </w:r>
+      <w:r>
+        <w:rPr>
+          <w:rStyle w:val="Cmsor1Char"/>
+        </w:rPr>
+        <w:t>Funkcióspecifikáció:</w:t>
+      </w:r>
+      <w:r>
+        <w:rPr>
+          <w:rStyle w:val="Cmsor1Char"/>
+        </w:rPr>
+        <w:br/>
+      </w:r>
+      <w:r>
         <w:t>Három fő részből áll:</w:t>
       </w:r>
     </w:p>
@@ -137,8 +155,13 @@
         </w:numPr>
       </w:pPr>
       <w:r>
-        <w:t>Regisztráció, kilépés, belépés</w:t>
-      </w:r>
+        <w:t xml:space="preserve">ha nincs bejelentkezve, bejelentkezés/regisztráció </w:t>
+      </w:r>
+      <w:proofErr w:type="spellStart"/>
+      <w:r>
+        <w:t>screen</w:t>
+      </w:r>
+      <w:proofErr w:type="spellEnd"/>
     </w:p>
     <w:p>
       <w:pPr>
@@ -149,7 +172,7 @@
         </w:numPr>
       </w:pPr>
       <w:r>
-        <w:t>Személyes adatok megadása, módosítása</w:t>
+        <w:t>ha be van jelentkezve:</w:t>
       </w:r>
     </w:p>
     <w:p>
@@ -161,7 +184,40 @@
         </w:numPr>
       </w:pPr>
       <w:r>
+        <w:t>Személyes adatok megadása, módosítása</w:t>
+      </w:r>
+      <w:r>
+        <w:t xml:space="preserve"> (leíró dolgok)</w:t>
+      </w:r>
+    </w:p>
+    <w:p>
+      <w:pPr>
+        <w:pStyle w:val="TXT"/>
+        <w:numPr>
+          <w:ilvl w:val="3"/>
+          <w:numId w:val="5"/>
+        </w:numPr>
+      </w:pPr>
+      <w:r>
         <w:t>Lakhely vagy terület</w:t>
+      </w:r>
+    </w:p>
+    <w:p>
+      <w:pPr>
+        <w:pStyle w:val="TXT"/>
+        <w:numPr>
+          <w:ilvl w:val="3"/>
+          <w:numId w:val="5"/>
+        </w:numPr>
+      </w:pPr>
+      <w:r>
+        <w:t>E</w:t>
+      </w:r>
+      <w:r>
+        <w:t>lérhetősége</w:t>
+      </w:r>
+      <w:r>
+        <w:t>k</w:t>
       </w:r>
     </w:p>
     <w:p>
@@ -173,11 +229,44 @@
         </w:numPr>
       </w:pPr>
       <w:r>
-        <w:t>E</w:t>
-      </w:r>
-      <w:r>
-        <w:t>lérhetőségek</w:t>
-      </w:r>
+        <w:t>jelszó</w:t>
+      </w:r>
+      <w:r>
+        <w:t>/email</w:t>
+      </w:r>
+      <w:bookmarkStart w:id="0" w:name="_GoBack"/>
+      <w:bookmarkEnd w:id="0"/>
+      <w:r>
+        <w:t xml:space="preserve"> módosítás</w:t>
+      </w:r>
+    </w:p>
+    <w:p>
+      <w:pPr>
+        <w:pStyle w:val="TXT"/>
+        <w:numPr>
+          <w:ilvl w:val="2"/>
+          <w:numId w:val="5"/>
+        </w:numPr>
+      </w:pPr>
+      <w:proofErr w:type="spellStart"/>
+      <w:r>
+        <w:t>dev</w:t>
+      </w:r>
+      <w:proofErr w:type="spellEnd"/>
+      <w:r>
+        <w:t xml:space="preserve"> jog kérés </w:t>
+      </w:r>
+      <w:proofErr w:type="spellStart"/>
+      <w:r>
+        <w:t>ig</w:t>
+      </w:r>
+      <w:proofErr w:type="spellEnd"/>
+    </w:p>
+    <w:p>
+      <w:pPr>
+        <w:pStyle w:val="TXT"/>
+        <w:ind w:left="0"/>
+      </w:pPr>
     </w:p>
     <w:p>
       <w:pPr>
@@ -190,6 +279,25 @@
       <w:r>
         <w:t>Piac</w:t>
       </w:r>
+      <w:r>
+        <w:t xml:space="preserve"> – </w:t>
+      </w:r>
+      <w:proofErr w:type="spellStart"/>
+      <w:r>
+        <w:t>gridben</w:t>
+      </w:r>
+      <w:proofErr w:type="spellEnd"/>
+      <w:r>
+        <w:t xml:space="preserve"> piciben hirdetések </w:t>
+      </w:r>
+      <w:proofErr w:type="spellStart"/>
+      <w:r>
+        <w:t>screen</w:t>
+      </w:r>
+      <w:proofErr w:type="spellEnd"/>
+      <w:r>
+        <w:t xml:space="preserve"> (</w:t>
+      </w:r>
     </w:p>
     <w:p>
       <w:pPr>
@@ -202,6 +310,9 @@
       <w:r>
         <w:t>Új hirdetés megosztása</w:t>
       </w:r>
+      <w:r>
+        <w:t xml:space="preserve"> gomb</w:t>
+      </w:r>
     </w:p>
     <w:p>
       <w:pPr>
@@ -248,7 +359,46 @@
         </w:numPr>
       </w:pPr>
       <w:r>
-        <w:t>Keresés, szűrés</w:t>
+        <w:t xml:space="preserve">ez a kijelző fogad, </w:t>
+      </w:r>
+      <w:proofErr w:type="spellStart"/>
+      <w:r>
+        <w:t>gridben</w:t>
+      </w:r>
+      <w:proofErr w:type="spellEnd"/>
+      <w:r>
+        <w:t xml:space="preserve"> kicsiben a hirdetések fő adatai</w:t>
+      </w:r>
+    </w:p>
+    <w:p>
+      <w:pPr>
+        <w:pStyle w:val="TXT"/>
+        <w:numPr>
+          <w:ilvl w:val="3"/>
+          <w:numId w:val="5"/>
+        </w:numPr>
+      </w:pPr>
+      <w:r>
+        <w:t>(</w:t>
+      </w:r>
+      <w:r>
+        <w:t xml:space="preserve">termék neve, </w:t>
+      </w:r>
+      <w:proofErr w:type="gramStart"/>
+      <w:r>
+        <w:t>ár?,</w:t>
+      </w:r>
+      <w:proofErr w:type="gramEnd"/>
+      <w:r>
+        <w:t xml:space="preserve"> település </w:t>
+      </w:r>
+      <w:proofErr w:type="spellStart"/>
+      <w:r>
+        <w:t>pl</w:t>
+      </w:r>
+      <w:proofErr w:type="spellEnd"/>
+      <w:r>
+        <w:t>)</w:t>
       </w:r>
     </w:p>
     <w:p>
@@ -260,7 +410,10 @@
         </w:numPr>
       </w:pPr>
       <w:r>
-        <w:t>Hirdetők elérhetősége</w:t>
+        <w:t>Keres</w:t>
+      </w:r>
+      <w:r>
+        <w:t>ő bar (szöveges)</w:t>
       </w:r>
     </w:p>
     <w:p>
@@ -272,6 +425,79 @@
         </w:numPr>
       </w:pPr>
       <w:r>
+        <w:t>szűrés</w:t>
+      </w:r>
+      <w:r>
+        <w:t xml:space="preserve"> felül</w:t>
+      </w:r>
+    </w:p>
+    <w:p>
+      <w:pPr>
+        <w:pStyle w:val="TXT"/>
+        <w:numPr>
+          <w:ilvl w:val="3"/>
+          <w:numId w:val="5"/>
+        </w:numPr>
+      </w:pPr>
+      <w:r>
+        <w:t xml:space="preserve">szűrő címkék kategóriák alapján </w:t>
+      </w:r>
+      <w:proofErr w:type="spellStart"/>
+      <w:r>
+        <w:t>pl</w:t>
+      </w:r>
+      <w:proofErr w:type="spellEnd"/>
+      <w:r>
+        <w:t xml:space="preserve"> kiegészítő, termés,</w:t>
+      </w:r>
+    </w:p>
+    <w:p>
+      <w:pPr>
+        <w:pStyle w:val="TXT"/>
+        <w:numPr>
+          <w:ilvl w:val="3"/>
+          <w:numId w:val="5"/>
+        </w:numPr>
+      </w:pPr>
+      <w:proofErr w:type="spellStart"/>
+      <w:r>
+        <w:t>tovbbi</w:t>
+      </w:r>
+      <w:proofErr w:type="spellEnd"/>
+      <w:r>
+        <w:t xml:space="preserve"> szűrő gomb</w:t>
+      </w:r>
+    </w:p>
+    <w:p>
+      <w:pPr>
+        <w:pStyle w:val="TXT"/>
+        <w:numPr>
+          <w:ilvl w:val="3"/>
+          <w:numId w:val="5"/>
+        </w:numPr>
+      </w:pPr>
+    </w:p>
+    <w:p>
+      <w:pPr>
+        <w:pStyle w:val="TXT"/>
+        <w:numPr>
+          <w:ilvl w:val="2"/>
+          <w:numId w:val="5"/>
+        </w:numPr>
+      </w:pPr>
+      <w:r>
+        <w:t>Hirdetők elérhetősége</w:t>
+      </w:r>
+    </w:p>
+    <w:p>
+      <w:pPr>
+        <w:pStyle w:val="TXT"/>
+        <w:numPr>
+          <w:ilvl w:val="2"/>
+          <w:numId w:val="5"/>
+        </w:numPr>
+      </w:pPr>
+      <w:r>
         <w:t>Saját hirdetések kezelése</w:t>
       </w:r>
     </w:p>
@@ -284,7 +510,6 @@
         </w:numPr>
       </w:pPr>
       <w:r>
-        <w:lastRenderedPageBreak/>
         <w:t>Növények (táblázat)</w:t>
       </w:r>
     </w:p>
@@ -356,8 +581,6 @@
       <w:r>
         <w:t>Eladás/hirdetés gomb</w:t>
       </w:r>
-      <w:bookmarkStart w:id="0" w:name="_GoBack"/>
-      <w:bookmarkEnd w:id="0"/>
     </w:p>
     <w:p>
       <w:pPr>
@@ -378,9 +601,6 @@
       <w:r>
         <w:t>MAUI</w:t>
       </w:r>
-      <w:r>
-        <w:t>(?)</w:t>
-      </w:r>
     </w:p>
     <w:p>
       <w:pPr>
@@ -395,6 +615,7 @@
         <w:pStyle w:val="TXT"/>
       </w:pPr>
       <w:r>
+        <w:lastRenderedPageBreak/>
         <w:t>Weboldalunk fő célja az információterjesztés.</w:t>
       </w:r>
       <w:r>
@@ -1479,6 +1700,118 @@
     </w:lvl>
   </w:abstractNum>
   <w:abstractNum w:abstractNumId="3" w15:restartNumberingAfterBreak="0">
+    <w:nsid w:val="388A4911"/>
+    <w:multiLevelType w:val="hybridMultilevel"/>
+    <w:tmpl w:val="BE02C8CC"/>
+    <w:lvl w:ilvl="0" w:tplc="960817AE">
+      <w:numFmt w:val="bullet"/>
+      <w:lvlText w:val="-"/>
+      <w:lvlJc w:val="left"/>
+      <w:pPr>
+        <w:ind w:left="1193" w:hanging="360"/>
+      </w:pPr>
+      <w:rPr>
+        <w:rFonts w:ascii="Book Antiqua" w:eastAsiaTheme="minorHAnsi" w:hAnsi="Book Antiqua" w:cstheme="minorHAnsi" w:hint="default"/>
+      </w:rPr>
+    </w:lvl>
+    <w:lvl w:ilvl="1" w:tplc="040E0003" w:tentative="1">
+      <w:start w:val="1"/>
+      <w:numFmt w:val="bullet"/>
+      <w:lvlText w:val="o"/>
+      <w:lvlJc w:val="left"/>
+      <w:pPr>
+        <w:ind w:left="1913" w:hanging="360"/>
+      </w:pPr>
+      <w:rPr>
+        <w:rFonts w:ascii="Courier New" w:hAnsi="Courier New" w:cs="Courier New" w:hint="default"/>
+      </w:rPr>
+    </w:lvl>
+    <w:lvl w:ilvl="2" w:tplc="040E0005" w:tentative="1">
+      <w:start w:val="1"/>
+      <w:numFmt w:val="bullet"/>
+      <w:lvlText w:val=""/>
+      <w:lvlJc w:val="left"/>
+      <w:pPr>
+        <w:ind w:left="2633" w:hanging="360"/>
+      </w:pPr>
+      <w:rPr>
+        <w:rFonts w:ascii="Wingdings" w:hAnsi="Wingdings" w:hint="default"/>
+      </w:rPr>
+    </w:lvl>
+    <w:lvl w:ilvl="3" w:tplc="040E0001" w:tentative="1">
+      <w:start w:val="1"/>
+      <w:numFmt w:val="bullet"/>
+      <w:lvlText w:val=""/>
+      <w:lvlJc w:val="left"/>
+      <w:pPr>
+        <w:ind w:left="3353" w:hanging="360"/>
+      </w:pPr>
+      <w:rPr>
+        <w:rFonts w:ascii="Symbol" w:hAnsi="Symbol" w:hint="default"/>
+      </w:rPr>
+    </w:lvl>
+    <w:lvl w:ilvl="4" w:tplc="040E0003" w:tentative="1">
+      <w:start w:val="1"/>
+      <w:numFmt w:val="bullet"/>
+      <w:lvlText w:val="o"/>
+      <w:lvlJc w:val="left"/>
+      <w:pPr>
+        <w:ind w:left="4073" w:hanging="360"/>
+      </w:pPr>
+      <w:rPr>
+        <w:rFonts w:ascii="Courier New" w:hAnsi="Courier New" w:cs="Courier New" w:hint="default"/>
+      </w:rPr>
+    </w:lvl>
+    <w:lvl w:ilvl="5" w:tplc="040E0005" w:tentative="1">
+      <w:start w:val="1"/>
+      <w:numFmt w:val="bullet"/>
+      <w:lvlText w:val=""/>
+      <w:lvlJc w:val="left"/>
+      <w:pPr>
+        <w:ind w:left="4793" w:hanging="360"/>
+      </w:pPr>
+      <w:rPr>
+        <w:rFonts w:ascii="Wingdings" w:hAnsi="Wingdings" w:hint="default"/>
+      </w:rPr>
+    </w:lvl>
+    <w:lvl w:ilvl="6" w:tplc="040E0001" w:tentative="1">
+      <w:start w:val="1"/>
+      <w:numFmt w:val="bullet"/>
+      <w:lvlText w:val=""/>
+      <w:lvlJc w:val="left"/>
+      <w:pPr>
+        <w:ind w:left="5513" w:hanging="360"/>
+      </w:pPr>
+      <w:rPr>
+        <w:rFonts w:ascii="Symbol" w:hAnsi="Symbol" w:hint="default"/>
+      </w:rPr>
+    </w:lvl>
+    <w:lvl w:ilvl="7" w:tplc="040E0003" w:tentative="1">
+      <w:start w:val="1"/>
+      <w:numFmt w:val="bullet"/>
+      <w:lvlText w:val="o"/>
+      <w:lvlJc w:val="left"/>
+      <w:pPr>
+        <w:ind w:left="6233" w:hanging="360"/>
+      </w:pPr>
+      <w:rPr>
+        <w:rFonts w:ascii="Courier New" w:hAnsi="Courier New" w:cs="Courier New" w:hint="default"/>
+      </w:rPr>
+    </w:lvl>
+    <w:lvl w:ilvl="8" w:tplc="040E0005" w:tentative="1">
+      <w:start w:val="1"/>
+      <w:numFmt w:val="bullet"/>
+      <w:lvlText w:val=""/>
+      <w:lvlJc w:val="left"/>
+      <w:pPr>
+        <w:ind w:left="6953" w:hanging="360"/>
+      </w:pPr>
+      <w:rPr>
+        <w:rFonts w:ascii="Wingdings" w:hAnsi="Wingdings" w:hint="default"/>
+      </w:rPr>
+    </w:lvl>
+  </w:abstractNum>
+  <w:abstractNum w:abstractNumId="4" w15:restartNumberingAfterBreak="0">
     <w:nsid w:val="4D18A350"/>
     <w:multiLevelType w:val="hybridMultilevel"/>
     <w:tmpl w:val="C2E43524"/>
@@ -1591,7 +1924,7 @@
       </w:rPr>
     </w:lvl>
   </w:abstractNum>
-  <w:abstractNum w:abstractNumId="4" w15:restartNumberingAfterBreak="0">
+  <w:abstractNum w:abstractNumId="5" w15:restartNumberingAfterBreak="0">
     <w:nsid w:val="70CA3A91"/>
     <w:multiLevelType w:val="hybridMultilevel"/>
     <w:tmpl w:val="31587266"/>
@@ -1704,7 +2037,7 @@
       </w:rPr>
     </w:lvl>
   </w:abstractNum>
-  <w:abstractNum w:abstractNumId="5" w15:restartNumberingAfterBreak="0">
+  <w:abstractNum w:abstractNumId="6" w15:restartNumberingAfterBreak="0">
     <w:nsid w:val="76794DEB"/>
     <w:multiLevelType w:val="hybridMultilevel"/>
     <w:tmpl w:val="37EA676E"/>
@@ -1790,7 +2123,7 @@
       </w:pPr>
     </w:lvl>
   </w:abstractNum>
-  <w:abstractNum w:abstractNumId="6" w15:restartNumberingAfterBreak="0">
+  <w:abstractNum w:abstractNumId="7" w15:restartNumberingAfterBreak="0">
     <w:nsid w:val="7AAF559F"/>
     <w:multiLevelType w:val="hybridMultilevel"/>
     <w:tmpl w:val="DC7E70C4"/>
@@ -1903,20 +2236,20 @@
       </w:rPr>
     </w:lvl>
   </w:abstractNum>
-  <w:abstractNum w:abstractNumId="7" w15:restartNumberingAfterBreak="0">
+  <w:abstractNum w:abstractNumId="8" w15:restartNumberingAfterBreak="0">
     <w:nsid w:val="7E196030"/>
     <w:multiLevelType w:val="hybridMultilevel"/>
-    <w:tmpl w:val="A57047CC"/>
-    <w:lvl w:ilvl="0" w:tplc="040E0001">
-      <w:start w:val="1"/>
-      <w:numFmt w:val="bullet"/>
-      <w:lvlText w:val=""/>
+    <w:tmpl w:val="002E335E"/>
+    <w:lvl w:ilvl="0" w:tplc="16BEFD00">
+      <w:start w:val="1"/>
+      <w:numFmt w:val="decimal"/>
+      <w:lvlText w:val="%1."/>
       <w:lvlJc w:val="left"/>
       <w:pPr>
         <w:ind w:left="1553" w:hanging="360"/>
       </w:pPr>
       <w:rPr>
-        <w:rFonts w:ascii="Symbol" w:hAnsi="Symbol" w:hint="default"/>
+        <w:rFonts w:ascii="Book Antiqua" w:eastAsiaTheme="minorHAnsi" w:hAnsi="Book Antiqua" w:cstheme="minorHAnsi"/>
       </w:rPr>
     </w:lvl>
     <w:lvl w:ilvl="1" w:tplc="040E0003">
@@ -1943,7 +2276,7 @@
         <w:rFonts w:ascii="Wingdings" w:hAnsi="Wingdings" w:hint="default"/>
       </w:rPr>
     </w:lvl>
-    <w:lvl w:ilvl="3" w:tplc="040E0001" w:tentative="1">
+    <w:lvl w:ilvl="3" w:tplc="040E0001">
       <w:start w:val="1"/>
       <w:numFmt w:val="bullet"/>
       <w:lvlText w:val=""/>
@@ -2020,25 +2353,28 @@
     <w:abstractNumId w:val="2"/>
   </w:num>
   <w:num w:numId="2">
-    <w:abstractNumId w:val="3"/>
+    <w:abstractNumId w:val="4"/>
   </w:num>
   <w:num w:numId="3">
     <w:abstractNumId w:val="1"/>
   </w:num>
   <w:num w:numId="4">
-    <w:abstractNumId w:val="5"/>
+    <w:abstractNumId w:val="6"/>
   </w:num>
   <w:num w:numId="5">
+    <w:abstractNumId w:val="8"/>
+  </w:num>
+  <w:num w:numId="6">
     <w:abstractNumId w:val="7"/>
   </w:num>
-  <w:num w:numId="6">
-    <w:abstractNumId w:val="6"/>
-  </w:num>
   <w:num w:numId="7">
-    <w:abstractNumId w:val="4"/>
+    <w:abstractNumId w:val="5"/>
   </w:num>
   <w:num w:numId="8">
     <w:abstractNumId w:val="0"/>
+  </w:num>
+  <w:num w:numId="9">
+    <w:abstractNumId w:val="3"/>
   </w:num>
 </w:numbering>
 </file>
@@ -2441,6 +2777,27 @@
     <w:name w:val="Normal"/>
     <w:qFormat/>
   </w:style>
+  <w:style w:type="paragraph" w:styleId="Cmsor1">
+    <w:name w:val="heading 1"/>
+    <w:basedOn w:val="Norml"/>
+    <w:next w:val="Norml"/>
+    <w:link w:val="Cmsor1Char"/>
+    <w:uiPriority w:val="9"/>
+    <w:qFormat/>
+    <w:rsid w:val="00AA0CBC"/>
+    <w:pPr>
+      <w:keepNext/>
+      <w:keepLines/>
+      <w:spacing w:before="240" w:after="0"/>
+      <w:outlineLvl w:val="0"/>
+    </w:pPr>
+    <w:rPr>
+      <w:rFonts w:asciiTheme="majorHAnsi" w:eastAsiaTheme="majorEastAsia" w:hAnsiTheme="majorHAnsi" w:cstheme="majorBidi"/>
+      <w:color w:val="2F5496" w:themeColor="accent1" w:themeShade="BF"/>
+      <w:sz w:val="32"/>
+      <w:szCs w:val="32"/>
+    </w:rPr>
+  </w:style>
   <w:style w:type="character" w:default="1" w:styleId="Bekezdsalapbettpusa">
     <w:name w:val="Default Paragraph Font"/>
     <w:uiPriority w:val="1"/>
@@ -2633,6 +2990,30 @@
       <w:kern w:val="28"/>
       <w:sz w:val="56"/>
       <w:szCs w:val="56"/>
+    </w:rPr>
+  </w:style>
+  <w:style w:type="paragraph" w:styleId="Listaszerbekezds">
+    <w:name w:val="List Paragraph"/>
+    <w:basedOn w:val="Norml"/>
+    <w:uiPriority w:val="34"/>
+    <w:qFormat/>
+    <w:rsid w:val="00AA0CBC"/>
+    <w:pPr>
+      <w:ind w:left="720"/>
+      <w:contextualSpacing/>
+    </w:pPr>
+  </w:style>
+  <w:style w:type="character" w:customStyle="1" w:styleId="Cmsor1Char">
+    <w:name w:val="Címsor 1 Char"/>
+    <w:basedOn w:val="Bekezdsalapbettpusa"/>
+    <w:link w:val="Cmsor1"/>
+    <w:uiPriority w:val="9"/>
+    <w:rsid w:val="00AA0CBC"/>
+    <w:rPr>
+      <w:rFonts w:asciiTheme="majorHAnsi" w:eastAsiaTheme="majorEastAsia" w:hAnsiTheme="majorHAnsi" w:cstheme="majorBidi"/>
+      <w:color w:val="2F5496" w:themeColor="accent1" w:themeShade="BF"/>
+      <w:sz w:val="32"/>
+      <w:szCs w:val="32"/>
     </w:rPr>
   </w:style>
 </w:styles>
@@ -2934,15 +3315,6 @@
 </file>
 
 <file path=customXml/item1.xml><?xml version="1.0" encoding="utf-8"?>
-<?mso-contentType ?>
-<FormTemplates xmlns="http://schemas.microsoft.com/sharepoint/v3/contenttype/forms">
-  <Display>DocumentLibraryForm</Display>
-  <Edit>DocumentLibraryForm</Edit>
-  <New>DocumentLibraryForm</New>
-</FormTemplates>
-</file>
-
-<file path=customXml/item2.xml><?xml version="1.0" encoding="utf-8"?>
 <ct:contentTypeSchema xmlns:ct="http://schemas.microsoft.com/office/2006/metadata/contentType" xmlns:ma="http://schemas.microsoft.com/office/2006/metadata/properties/metaAttributes" ct:_="" ma:_="" ma:contentTypeName="Dokumentum" ma:contentTypeID="0x0101008CA1F52A69B6D84EBD13197D26E7F863" ma:contentTypeVersion="11" ma:contentTypeDescription="Új dokumentum létrehozása." ma:contentTypeScope="" ma:versionID="125ccfeda85ade70aea783389692bb38">
   <xsd:schema xmlns:xsd="http://www.w3.org/2001/XMLSchema" xmlns:xs="http://www.w3.org/2001/XMLSchema" xmlns:p="http://schemas.microsoft.com/office/2006/metadata/properties" xmlns:ns2="2cdea2a7-f7e5-490c-a683-b95b21a5e42e" xmlns:ns3="b1a598d4-5fe6-4323-bc04-b5c6466c9a1b" targetNamespace="http://schemas.microsoft.com/office/2006/metadata/properties" ma:root="true" ma:fieldsID="aa6b4c0137cf2c1a93c4448eb57454fd" ns2:_="" ns3:_="">
     <xsd:import namespace="2cdea2a7-f7e5-490c-a683-b95b21a5e42e"/>
@@ -3137,19 +3509,20 @@
 </ct:contentTypeSchema>
 </file>
 
+<file path=customXml/item2.xml><?xml version="1.0" encoding="utf-8"?>
+<?mso-contentType ?>
+<FormTemplates xmlns="http://schemas.microsoft.com/sharepoint/v3/contenttype/forms">
+  <Display>DocumentLibraryForm</Display>
+  <Edit>DocumentLibraryForm</Edit>
+  <New>DocumentLibraryForm</New>
+</FormTemplates>
+</file>
+
 <file path=customXml/item3.xml><?xml version="1.0" encoding="utf-8"?>
 <b:Sources xmlns:b="http://schemas.openxmlformats.org/officeDocument/2006/bibliography" xmlns="http://schemas.openxmlformats.org/officeDocument/2006/bibliography" SelectedStyle="\APASixthEditionOfficeOnline.xsl" StyleName="APA" Version="6"/>
 </file>
 
 <file path=customXml/itemProps1.xml><?xml version="1.0" encoding="utf-8"?>
-<ds:datastoreItem xmlns:ds="http://schemas.openxmlformats.org/officeDocument/2006/customXml" ds:itemID="{59749A44-DB29-4F50-9863-5B15CC231888}">
-  <ds:schemaRefs>
-    <ds:schemaRef ds:uri="http://schemas.microsoft.com/sharepoint/v3/contenttype/forms"/>
-  </ds:schemaRefs>
-</ds:datastoreItem>
-</file>
-
-<file path=customXml/itemProps2.xml><?xml version="1.0" encoding="utf-8"?>
 <ds:datastoreItem xmlns:ds="http://schemas.openxmlformats.org/officeDocument/2006/customXml" ds:itemID="{5DD408F9-13AB-48FC-A4F7-F0B3E6D37746}">
   <ds:schemaRefs>
     <ds:schemaRef ds:uri="http://schemas.microsoft.com/office/2006/metadata/contentType"/>
@@ -3168,8 +3541,16 @@
 </ds:datastoreItem>
 </file>
 
+<file path=customXml/itemProps2.xml><?xml version="1.0" encoding="utf-8"?>
+<ds:datastoreItem xmlns:ds="http://schemas.openxmlformats.org/officeDocument/2006/customXml" ds:itemID="{59749A44-DB29-4F50-9863-5B15CC231888}">
+  <ds:schemaRefs>
+    <ds:schemaRef ds:uri="http://schemas.microsoft.com/sharepoint/v3/contenttype/forms"/>
+  </ds:schemaRefs>
+</ds:datastoreItem>
+</file>
+
 <file path=customXml/itemProps3.xml><?xml version="1.0" encoding="utf-8"?>
-<ds:datastoreItem xmlns:ds="http://schemas.openxmlformats.org/officeDocument/2006/customXml" ds:itemID="{BEC8A9D9-6AF6-4C5F-816C-DC0D24D95DE4}">
+<ds:datastoreItem xmlns:ds="http://schemas.openxmlformats.org/officeDocument/2006/customXml" ds:itemID="{8764E495-F511-409A-9678-DDA1634C53ED}">
   <ds:schemaRefs>
     <ds:schemaRef ds:uri="http://schemas.openxmlformats.org/officeDocument/2006/bibliography"/>
   </ds:schemaRefs>

</xml_diff>